<commit_message>
Images and class tool
</commit_message>
<xml_diff>
--- a/Stardbound/docs/Project_2016.docx
+++ b/Stardbound/docs/Project_2016.docx
@@ -171,21 +171,7 @@
                                     <w:rPr>
                                       <w:lang w:val="es-ES"/>
                                     </w:rPr>
-                                    <w:t xml:space="preserve">San Vicente del </w:t>
-                                  </w:r>
-                                  <w:proofErr w:type="spellStart"/>
-                                  <w:r>
-                                    <w:rPr>
-                                      <w:lang w:val="es-ES"/>
-                                    </w:rPr>
-                                    <w:t>Raspeig</w:t>
-                                  </w:r>
-                                  <w:proofErr w:type="spellEnd"/>
-                                  <w:r>
-                                    <w:rPr>
-                                      <w:lang w:val="es-ES"/>
-                                    </w:rPr>
-                                    <w:t xml:space="preserve"> (Alicante)</w:t>
+                                    <w:t>San Vicente del Raspeig (Alicante)</w:t>
                                   </w:r>
                                 </w:p>
                                 <w:p>
@@ -243,16 +229,8 @@
                                     <w:rPr>
                                       <w:lang w:val="en-GB"/>
                                     </w:rPr>
-                                    <w:t xml:space="preserve">José Ignacio </w:t>
+                                    <w:t>José Ignacio Cabanes</w:t>
                                   </w:r>
-                                  <w:proofErr w:type="spellStart"/>
-                                  <w:r>
-                                    <w:rPr>
-                                      <w:lang w:val="en-GB"/>
-                                    </w:rPr>
-                                    <w:t>Cabanes</w:t>
-                                  </w:r>
-                                  <w:proofErr w:type="spellEnd"/>
                                 </w:p>
                                 <w:p>
                                   <w:pPr>
@@ -736,14 +714,12 @@
           <w:lang w:val="en-GB"/>
         </w:rPr>
       </w:pPr>
-      <w:proofErr w:type="spellStart"/>
       <w:r>
         <w:rPr>
           <w:lang w:val="en-GB"/>
         </w:rPr>
         <w:t>Starbound</w:t>
       </w:r>
-      <w:proofErr w:type="spellEnd"/>
     </w:p>
     <w:p>
       <w:pPr>
@@ -835,21 +811,7 @@
         <w:rPr>
           <w:lang w:val="en-GB"/>
         </w:rPr>
-        <w:t>This is a "</w:t>
-      </w:r>
-      <w:proofErr w:type="spellStart"/>
-      <w:r>
-        <w:rPr>
-          <w:lang w:val="en-GB"/>
-        </w:rPr>
-        <w:t>Starbound</w:t>
-      </w:r>
-      <w:proofErr w:type="spellEnd"/>
-      <w:r>
-        <w:rPr>
-          <w:lang w:val="en-GB"/>
-        </w:rPr>
-        <w:t>" game for one or more against the world. There will be 3 difficulty levels. It is a graphical application that uses the SDL graphics library.</w:t>
+        <w:t>This is a "Starbound" game for one or more against the world. There will be 3 difficulty levels. It is a graphical application that uses the SDL graphics library.</w:t>
       </w:r>
     </w:p>
     <w:p>
@@ -1039,21 +1001,7 @@
         <w:rPr>
           <w:lang w:val="en-GB"/>
         </w:rPr>
-        <w:t xml:space="preserve">, build houses… You can die because in the world have so much enemies, you can kill they and then they will drop, or not, items, you can´t kill a friend, but if you active the </w:t>
-      </w:r>
-      <w:proofErr w:type="spellStart"/>
-      <w:r>
-        <w:rPr>
-          <w:lang w:val="en-GB"/>
-        </w:rPr>
-        <w:t>pvp</w:t>
-      </w:r>
-      <w:proofErr w:type="spellEnd"/>
-      <w:r>
-        <w:rPr>
-          <w:lang w:val="en-GB"/>
-        </w:rPr>
-        <w:t xml:space="preserve"> mode, you can kill him, the game never finish, if you close the game and open again, the world </w:t>
+        <w:t xml:space="preserve">, build houses… You can die because in the world have so much enemies, you can kill they and then they will drop, or not, items, you can´t kill a friend, but if you active the pvp mode, you can kill him, the game never finish, if you close the game and open again, the world </w:t>
       </w:r>
       <w:r>
         <w:rPr>
@@ -1898,21 +1846,7 @@
         <w:rPr>
           <w:lang w:val="en-GB"/>
         </w:rPr>
-        <w:t xml:space="preserve">The main menu, Welcome screen, and the </w:t>
-      </w:r>
-      <w:proofErr w:type="spellStart"/>
-      <w:r>
-        <w:rPr>
-          <w:lang w:val="en-GB"/>
-        </w:rPr>
-        <w:t>GameOverScreen</w:t>
-      </w:r>
-      <w:proofErr w:type="spellEnd"/>
-      <w:r>
-        <w:rPr>
-          <w:lang w:val="en-GB"/>
-        </w:rPr>
-        <w:t>. Still not playable.</w:t>
+        <w:t>The main menu, Welcome screen, and the GameOverScreen. Still not playable.</w:t>
       </w:r>
     </w:p>
     <w:p>
@@ -2081,19 +2015,7 @@
         <w:rPr>
           <w:lang w:val="en-GB"/>
         </w:rPr>
-        <w:t>Tools in the main game</w:t>
-      </w:r>
-      <w:r>
-        <w:rPr>
-          <w:lang w:val="en-GB"/>
-        </w:rPr>
-        <w:t>, implement the top bar that can store there</w:t>
-      </w:r>
-      <w:r>
-        <w:rPr>
-          <w:lang w:val="en-GB"/>
-        </w:rPr>
-        <w:t>.</w:t>
+        <w:t>Tools in the main game, implement the top bar that can store there.</w:t>
       </w:r>
       <w:r>
         <w:rPr>
@@ -2431,21 +2353,7 @@
         <w:rPr>
           <w:lang w:val="en-GB"/>
         </w:rPr>
-        <w:t xml:space="preserve">The main menu, Welcome screen, and the </w:t>
-      </w:r>
-      <w:proofErr w:type="spellStart"/>
-      <w:r>
-        <w:rPr>
-          <w:lang w:val="en-GB"/>
-        </w:rPr>
-        <w:t>GameOverScreen</w:t>
-      </w:r>
-      <w:proofErr w:type="spellEnd"/>
-      <w:r>
-        <w:rPr>
-          <w:lang w:val="en-GB"/>
-        </w:rPr>
-        <w:t>. Still not playable.</w:t>
+        <w:t>The main menu, Welcome screen, and the GameOverScreen. Still not playable.</w:t>
       </w:r>
     </w:p>
     <w:p>
@@ -2498,21 +2406,7 @@
         <w:rPr>
           <w:lang w:val="en-GB"/>
         </w:rPr>
-        <w:t xml:space="preserve">Implements the Enemies without follow the player and try to implement the ESC </w:t>
-      </w:r>
-      <w:proofErr w:type="spellStart"/>
-      <w:r>
-        <w:rPr>
-          <w:lang w:val="en-GB"/>
-        </w:rPr>
-        <w:t>buttom</w:t>
-      </w:r>
-      <w:proofErr w:type="spellEnd"/>
-      <w:r>
-        <w:rPr>
-          <w:lang w:val="en-GB"/>
-        </w:rPr>
-        <w:t>.</w:t>
+        <w:t>Implements the Enemies without follow the player and try to implement the ESC buttom.</w:t>
       </w:r>
     </w:p>
     <w:p>
@@ -2538,21 +2432,7 @@
         <w:rPr>
           <w:lang w:val="en-GB"/>
         </w:rPr>
-        <w:t xml:space="preserve"> Implement the house in the map, the teleport to home and sleep at </w:t>
-      </w:r>
-      <w:proofErr w:type="spellStart"/>
-      <w:r>
-        <w:rPr>
-          <w:lang w:val="en-GB"/>
-        </w:rPr>
-        <w:t>buttom</w:t>
-      </w:r>
-      <w:proofErr w:type="spellEnd"/>
-      <w:r>
-        <w:rPr>
-          <w:lang w:val="en-GB"/>
-        </w:rPr>
-        <w:t xml:space="preserve"> to can swap all the time.</w:t>
+        <w:t xml:space="preserve"> Implement the house in the map, the teleport to home and sleep at buttom to can swap all the time.</w:t>
       </w:r>
     </w:p>
     <w:p>
@@ -2578,21 +2458,33 @@
         <w:rPr>
           <w:lang w:val="en-GB"/>
         </w:rPr>
-        <w:t xml:space="preserve">Add a top bar, try to generate an item, and finish the </w:t>
-      </w:r>
-      <w:proofErr w:type="gramStart"/>
-      <w:r>
-        <w:rPr>
-          <w:lang w:val="en-GB"/>
-        </w:rPr>
-        <w:t>classes</w:t>
-      </w:r>
-      <w:proofErr w:type="gramEnd"/>
-      <w:r>
-        <w:rPr>
-          <w:lang w:val="en-GB"/>
-        </w:rPr>
-        <w:t xml:space="preserve"> diagram.</w:t>
+        <w:t>Add a top bar, try to generate an item, and finish the classes diagram.</w:t>
+      </w:r>
+    </w:p>
+    <w:p>
+      <w:pPr>
+        <w:numPr>
+          <w:ilvl w:val="0"/>
+          <w:numId w:val="2"/>
+        </w:numPr>
+        <w:jc w:val="both"/>
+        <w:rPr>
+          <w:b/>
+          <w:lang w:val="en-GB"/>
+        </w:rPr>
+      </w:pPr>
+      <w:r>
+        <w:rPr>
+          <w:b/>
+          <w:lang w:val="en-GB"/>
+        </w:rPr>
+        <w:t xml:space="preserve">Version 6: </w:t>
+      </w:r>
+      <w:r>
+        <w:rPr>
+          <w:lang w:val="en-GB"/>
+        </w:rPr>
+        <w:t>When break the stone add a new item and can drop it the player.</w:t>
       </w:r>
       <w:bookmarkStart w:id="0" w:name="_GoBack"/>
       <w:bookmarkEnd w:id="0"/>
@@ -2658,21 +2550,7 @@
         <w:rPr>
           <w:lang w:val="en-GB"/>
         </w:rPr>
-        <w:t>The world saved to a text file with extension “.</w:t>
-      </w:r>
-      <w:proofErr w:type="spellStart"/>
-      <w:r>
-        <w:rPr>
-          <w:lang w:val="en-GB"/>
-        </w:rPr>
-        <w:t>sb</w:t>
-      </w:r>
-      <w:proofErr w:type="spellEnd"/>
-      <w:r>
-        <w:rPr>
-          <w:lang w:val="en-GB"/>
-        </w:rPr>
-        <w:t>”, which contains the map, as in this example:</w:t>
+        <w:t>The world saved to a text file with extension “.sb”, which contains the map, as in this example:</w:t>
       </w:r>
     </w:p>
     <w:p>
@@ -2736,6 +2614,7 @@
         <w:rPr>
           <w:lang w:val="en-GB"/>
         </w:rPr>
+        <w:lastRenderedPageBreak/>
         <w:t>______________________________________________________________________________________________________________________________________</w:t>
       </w:r>
     </w:p>

</xml_diff>